<commit_message>
Added a file with a short write-up of the CI programs
</commit_message>
<xml_diff>
--- a/CI_Explanations/What is CI - Thomas Crombie.docx
+++ b/CI_Explanations/What is CI - Thomas Crombie.docx
@@ -65,136 +65,8 @@
           <w:lang w:val="en-US"/>
         </w:rPr>
       </w:pPr>
-    </w:p>
-    <w:p>
-      <w:pPr>
-        <w:rPr>
-          <w:b/>
-          <w:sz w:val="28"/>
-          <w:lang w:val="en-US"/>
-        </w:rPr>
-      </w:pPr>
-      <w:r>
-        <w:rPr>
-          <w:b/>
-          <w:sz w:val="28"/>
-          <w:lang w:val="en-US"/>
-        </w:rPr>
-        <w:t>Travis CI</w:t>
-      </w:r>
       <w:bookmarkStart w:id="0" w:name="_GoBack"/>
       <w:bookmarkEnd w:id="0"/>
-    </w:p>
-    <w:p>
-      <w:pPr>
-        <w:rPr>
-          <w:lang w:val="en-US"/>
-        </w:rPr>
-      </w:pPr>
-      <w:r>
-        <w:rPr>
-          <w:lang w:val="en-US"/>
-        </w:rPr>
-        <w:t xml:space="preserve">Travis CI is an open source continuous integration service for projects hosted on </w:t>
-      </w:r>
-      <w:proofErr w:type="spellStart"/>
-      <w:r>
-        <w:rPr>
-          <w:lang w:val="en-US"/>
-        </w:rPr>
-        <w:t>Github</w:t>
-      </w:r>
-      <w:proofErr w:type="spellEnd"/>
-      <w:r>
-        <w:rPr>
-          <w:lang w:val="en-US"/>
-        </w:rPr>
-        <w:t xml:space="preserve">.  Travis is activated in a </w:t>
-      </w:r>
-      <w:proofErr w:type="spellStart"/>
-      <w:r>
-        <w:rPr>
-          <w:lang w:val="en-US"/>
-        </w:rPr>
-        <w:t>Github</w:t>
-      </w:r>
-      <w:proofErr w:type="spellEnd"/>
-      <w:r>
-        <w:rPr>
-          <w:lang w:val="en-US"/>
-        </w:rPr>
-        <w:t xml:space="preserve"> repository by adding a </w:t>
-      </w:r>
-      <w:proofErr w:type="gramStart"/>
-      <w:r>
-        <w:rPr>
-          <w:lang w:val="en-US"/>
-        </w:rPr>
-        <w:t>“.</w:t>
-      </w:r>
-      <w:proofErr w:type="spellStart"/>
-      <w:r>
-        <w:rPr>
-          <w:lang w:val="en-US"/>
-        </w:rPr>
-        <w:t>travis.yml</w:t>
-      </w:r>
-      <w:proofErr w:type="spellEnd"/>
-      <w:proofErr w:type="gramEnd"/>
-      <w:r>
-        <w:rPr>
-          <w:lang w:val="en-US"/>
-        </w:rPr>
-        <w:t xml:space="preserve">” file.  This file specifies what language is being used for the </w:t>
-      </w:r>
-      <w:proofErr w:type="gramStart"/>
-      <w:r>
-        <w:rPr>
-          <w:lang w:val="en-US"/>
-        </w:rPr>
-        <w:t>project, and</w:t>
-      </w:r>
-      <w:proofErr w:type="gramEnd"/>
-      <w:r>
-        <w:rPr>
-          <w:lang w:val="en-US"/>
-        </w:rPr>
-        <w:t xml:space="preserve"> is updated each time a commit or pull happens.  The file can also be configured to monitor specific branches.  </w:t>
-      </w:r>
-    </w:p>
-    <w:p>
-      <w:pPr>
-        <w:rPr>
-          <w:lang w:val="en-US"/>
-        </w:rPr>
-      </w:pPr>
-    </w:p>
-    <w:p>
-      <w:pPr>
-        <w:rPr>
-          <w:lang w:val="en-US"/>
-        </w:rPr>
-      </w:pPr>
-      <w:proofErr w:type="spellStart"/>
-      <w:r>
-        <w:rPr>
-          <w:lang w:val="en-US"/>
-        </w:rPr>
-        <w:t>Src</w:t>
-      </w:r>
-      <w:proofErr w:type="spellEnd"/>
-      <w:r>
-        <w:rPr>
-          <w:lang w:val="en-US"/>
-        </w:rPr>
-        <w:t xml:space="preserve"> - </w:t>
-      </w:r>
-      <w:r>
-        <w:rPr>
-          <w:lang w:val="en-US"/>
-        </w:rPr>
-        <w:t>https://en.wikipedia.org/wiki/Travis_CI</w:t>
-      </w:r>
     </w:p>
     <w:sectPr>
       <w:pgSz w:w="11900" w:h="16840"/>

</xml_diff>